<commit_message>
update "toi la Vu Viet Khanh"
</commit_message>
<xml_diff>
--- a/topic4hungtrinh.docx
+++ b/topic4hungtrinh.docx
@@ -1,10 +1,10 @@
 
 <file path=word/document.xml><?xml version="1.0" encoding="utf-8"?>
-<w:document xmlns:wpc="http://schemas.microsoft.com/office/word/2010/wordprocessingCanvas" xmlns:cx="http://schemas.microsoft.com/office/drawing/2014/chartex" xmlns:cx1="http://schemas.microsoft.com/office/drawing/2015/9/8/chartex" xmlns:cx2="http://schemas.microsoft.com/office/drawing/2015/10/21/chartex" xmlns:cx3="http://schemas.microsoft.com/office/drawing/2016/5/9/chartex" xmlns:cx4="http://schemas.microsoft.com/office/drawing/2016/5/10/chartex" xmlns:cx5="http://schemas.microsoft.com/office/drawing/2016/5/11/chartex" xmlns:cx6="http://schemas.microsoft.com/office/drawing/2016/5/12/chartex" xmlns:cx7="http://schemas.microsoft.com/office/drawing/2016/5/13/chartex" xmlns:cx8="http://schemas.microsoft.com/office/drawing/2016/5/14/chartex" xmlns:mc="http://schemas.openxmlformats.org/markup-compatibility/2006" xmlns:aink="http://schemas.microsoft.com/office/drawing/2016/ink" xmlns:am3d="http://schemas.microsoft.com/office/drawing/2017/model3d" xmlns:o="urn:schemas-microsoft-com:office:office" xmlns:oel="http://schemas.microsoft.com/office/2019/extlst" xmlns:r="http://schemas.openxmlformats.org/officeDocument/2006/relationships" xmlns:m="http://schemas.openxmlformats.org/officeDocument/2006/math" xmlns:v="urn:schemas-microsoft-com:vml" xmlns:wp14="http://schemas.microsoft.com/office/word/2010/wordprocessingDrawing" xmlns:wp="http://schemas.openxmlformats.org/drawingml/2006/wordprocessingDrawing" xmlns:w10="urn:schemas-microsoft-com:office:word" xmlns:w="http://schemas.openxmlformats.org/wordprocessingml/2006/main" xmlns:w14="http://schemas.microsoft.com/office/word/2010/wordml" xmlns:w15="http://schemas.microsoft.com/office/word/2012/wordml" xmlns:w16cex="http://schemas.microsoft.com/office/word/2018/wordml/cex" xmlns:w16cid="http://schemas.microsoft.com/office/word/2016/wordml/cid" xmlns:w16="http://schemas.microsoft.com/office/word/2018/wordml" xmlns:w16sdtdh="http://schemas.microsoft.com/office/word/2020/wordml/sdtdatahash" xmlns:w16se="http://schemas.microsoft.com/office/word/2015/wordml/symex" xmlns:wpg="http://schemas.microsoft.com/office/word/2010/wordprocessingGroup" xmlns:wpi="http://schemas.microsoft.com/office/word/2010/wordprocessingInk" xmlns:wne="http://schemas.microsoft.com/office/word/2006/wordml" xmlns:wps="http://schemas.microsoft.com/office/word/2010/wordprocessingShape" mc:Ignorable="w14 w15 w16se w16cid w16 w16cex w16sdtdh wp14">
+<w:document xmlns:wpc="http://schemas.microsoft.com/office/word/2010/wordprocessingCanvas" xmlns:cx="http://schemas.microsoft.com/office/drawing/2014/chartex" xmlns:cx1="http://schemas.microsoft.com/office/drawing/2015/9/8/chartex" xmlns:cx2="http://schemas.microsoft.com/office/drawing/2015/10/21/chartex" xmlns:cx3="http://schemas.microsoft.com/office/drawing/2016/5/9/chartex" xmlns:cx4="http://schemas.microsoft.com/office/drawing/2016/5/10/chartex" xmlns:cx5="http://schemas.microsoft.com/office/drawing/2016/5/11/chartex" xmlns:cx6="http://schemas.microsoft.com/office/drawing/2016/5/12/chartex" xmlns:cx7="http://schemas.microsoft.com/office/drawing/2016/5/13/chartex" xmlns:cx8="http://schemas.microsoft.com/office/drawing/2016/5/14/chartex" xmlns:mc="http://schemas.openxmlformats.org/markup-compatibility/2006" xmlns:aink="http://schemas.microsoft.com/office/drawing/2016/ink" xmlns:am3d="http://schemas.microsoft.com/office/drawing/2017/model3d" xmlns:o="urn:schemas-microsoft-com:office:office" xmlns:r="http://schemas.openxmlformats.org/officeDocument/2006/relationships" xmlns:m="http://schemas.openxmlformats.org/officeDocument/2006/math" xmlns:v="urn:schemas-microsoft-com:vml" xmlns:wp14="http://schemas.microsoft.com/office/word/2010/wordprocessingDrawing" xmlns:wp="http://schemas.openxmlformats.org/drawingml/2006/wordprocessingDrawing" xmlns:w10="urn:schemas-microsoft-com:office:word" xmlns:w="http://schemas.openxmlformats.org/wordprocessingml/2006/main" xmlns:w14="http://schemas.microsoft.com/office/word/2010/wordml" xmlns:w15="http://schemas.microsoft.com/office/word/2012/wordml" xmlns:w16cex="http://schemas.microsoft.com/office/word/2018/wordml/cex" xmlns:w16cid="http://schemas.microsoft.com/office/word/2016/wordml/cid" xmlns:w16="http://schemas.microsoft.com/office/word/2018/wordml" xmlns:w16se="http://schemas.microsoft.com/office/word/2015/wordml/symex" xmlns:wpg="http://schemas.microsoft.com/office/word/2010/wordprocessingGroup" xmlns:wpi="http://schemas.microsoft.com/office/word/2010/wordprocessingInk" xmlns:wne="http://schemas.microsoft.com/office/word/2006/wordml" xmlns:wps="http://schemas.microsoft.com/office/word/2010/wordprocessingShape" mc:Ignorable="w14 w15 w16se w16cid w16 w16cex wp14">
   <w:body>
     <w:p>
       <w:pPr>
-        <w:pStyle w:val="oancuaDanhsach"/>
+        <w:pStyle w:val="ListParagraph"/>
         <w:spacing w:before="240" w:after="0" w:line="240" w:lineRule="auto"/>
         <w:rPr>
           <w:rFonts w:ascii="Times New Roman" w:eastAsia="Times New Roman" w:hAnsi="Times New Roman" w:cs="Times New Roman"/>
@@ -57,18 +57,14 @@
     </w:p>
     <w:p>
       <w:r>
-        <w:t xml:space="preserve">I witnessed my teacher’s son on his way to get married when the car driver ignored the train light and kept going. Needless to say, they got into a terrible accident, only the groom made it through the accident and he was heavily injured. Since </w:t>
-      </w:r>
-      <w:proofErr w:type="gramStart"/>
-      <w:r>
-        <w:t>then</w:t>
-      </w:r>
-      <w:proofErr w:type="gramEnd"/>
-      <w:r>
-        <w:t xml:space="preserve"> I have paid extra attention when crossing the train track.</w:t>
+        <w:t>I witnessed my teacher’s son on his way to get married when the car driver ignored the train light and kept going. Needless to say, they got into a terrible accident, only the groom made it through the accident and he was heavily injured. Since then I have paid extra attention when crossing the train track.</w:t>
       </w:r>
     </w:p>
-    <w:p/>
+    <w:p>
+      <w:r>
+        <w:t>Toi la Vu Viet Khanh</w:t>
+      </w:r>
+    </w:p>
     <w:sectPr>
       <w:pgSz w:w="12240" w:h="15840"/>
       <w:pgMar w:top="1440" w:right="1440" w:bottom="1440" w:left="1440" w:header="720" w:footer="720" w:gutter="0"/>
@@ -80,7 +76,7 @@
 </file>
 
 <file path=word/styles.xml><?xml version="1.0" encoding="utf-8"?>
-<w:styles xmlns:mc="http://schemas.openxmlformats.org/markup-compatibility/2006" xmlns:r="http://schemas.openxmlformats.org/officeDocument/2006/relationships" xmlns:w="http://schemas.openxmlformats.org/wordprocessingml/2006/main" xmlns:w14="http://schemas.microsoft.com/office/word/2010/wordml" xmlns:w15="http://schemas.microsoft.com/office/word/2012/wordml" xmlns:w16cex="http://schemas.microsoft.com/office/word/2018/wordml/cex" xmlns:w16cid="http://schemas.microsoft.com/office/word/2016/wordml/cid" xmlns:w16="http://schemas.microsoft.com/office/word/2018/wordml" xmlns:w16sdtdh="http://schemas.microsoft.com/office/word/2020/wordml/sdtdatahash" xmlns:w16se="http://schemas.microsoft.com/office/word/2015/wordml/symex" mc:Ignorable="w14 w15 w16se w16cid w16 w16cex w16sdtdh">
+<w:styles xmlns:mc="http://schemas.openxmlformats.org/markup-compatibility/2006" xmlns:r="http://schemas.openxmlformats.org/officeDocument/2006/relationships" xmlns:w="http://schemas.openxmlformats.org/wordprocessingml/2006/main" xmlns:w14="http://schemas.microsoft.com/office/word/2010/wordml" xmlns:w15="http://schemas.microsoft.com/office/word/2012/wordml" xmlns:w16cex="http://schemas.microsoft.com/office/word/2018/wordml/cex" xmlns:w16cid="http://schemas.microsoft.com/office/word/2016/wordml/cid" xmlns:w16="http://schemas.microsoft.com/office/word/2018/wordml" xmlns:w16se="http://schemas.microsoft.com/office/word/2015/wordml/symex" mc:Ignorable="w14 w15 w16se w16cid w16 w16cex">
   <w:docDefaults>
     <w:rPrDefault>
       <w:rPr>
@@ -474,7 +470,7 @@
     <w:lsdException w:name="Unresolved Mention" w:semiHidden="1" w:unhideWhenUsed="1"/>
     <w:lsdException w:name="Smart Link" w:semiHidden="1" w:unhideWhenUsed="1"/>
   </w:latentStyles>
-  <w:style w:type="paragraph" w:default="1" w:styleId="Binhthng">
+  <w:style w:type="paragraph" w:default="1" w:styleId="Normal">
     <w:name w:val="Normal"/>
     <w:qFormat/>
     <w:rsid w:val="00B1447B"/>
@@ -483,13 +479,13 @@
       <w:lang w:eastAsia="ja-JP"/>
     </w:rPr>
   </w:style>
-  <w:style w:type="character" w:default="1" w:styleId="Phngmcinhcuaoanvn">
+  <w:style w:type="character" w:default="1" w:styleId="DefaultParagraphFont">
     <w:name w:val="Default Paragraph Font"/>
     <w:uiPriority w:val="1"/>
     <w:semiHidden/>
     <w:unhideWhenUsed/>
   </w:style>
-  <w:style w:type="table" w:default="1" w:styleId="BangThngthng">
+  <w:style w:type="table" w:default="1" w:styleId="TableNormal">
     <w:name w:val="Normal Table"/>
     <w:uiPriority w:val="99"/>
     <w:semiHidden/>
@@ -504,15 +500,15 @@
       </w:tblCellMar>
     </w:tblPr>
   </w:style>
-  <w:style w:type="numbering" w:default="1" w:styleId="Khngco">
+  <w:style w:type="numbering" w:default="1" w:styleId="NoList">
     <w:name w:val="No List"/>
     <w:uiPriority w:val="99"/>
     <w:semiHidden/>
     <w:unhideWhenUsed/>
   </w:style>
-  <w:style w:type="paragraph" w:styleId="oancuaDanhsach">
+  <w:style w:type="paragraph" w:styleId="ListParagraph">
     <w:name w:val="List Paragraph"/>
-    <w:basedOn w:val="Binhthng"/>
+    <w:basedOn w:val="Normal"/>
     <w:uiPriority w:val="34"/>
     <w:qFormat/>
     <w:rsid w:val="00B1447B"/>

</xml_diff>